<commit_message>
computed all except SD
</commit_message>
<xml_diff>
--- a/Document/FINAL - working copy.docx
+++ b/Document/FINAL - working copy.docx
@@ -13958,8 +13958,8 @@
           <w:color w:val="auto"/>
         </w:rPr>
       </w:pPr>
-      <w:bookmarkStart w:id="22" w:name="OLE_LINK18"/>
-      <w:bookmarkStart w:id="23" w:name="_Toc412432981"/>
+      <w:bookmarkStart w:id="22" w:name="_Toc412432981"/>
+      <w:bookmarkStart w:id="23" w:name="OLE_LINK18"/>
       <w:r>
         <w:rPr>
           <w:rFonts w:ascii="Arial" w:hAnsi="Arial" w:cs="Arial"/>
@@ -13968,7 +13968,7 @@
         <w:lastRenderedPageBreak/>
         <w:t>CHAPTER 3</w:t>
       </w:r>
-      <w:bookmarkEnd w:id="23"/>
+      <w:bookmarkEnd w:id="22"/>
     </w:p>
     <w:p>
       <w:pPr>
@@ -14017,7 +14017,7 @@
         <w:t>steps on how the system will be done and how it will work, also the type of respondents , the type of sampling technique to be used and the instruments that will be used on the study and the data gathering procedure.</w:t>
       </w:r>
     </w:p>
-    <w:bookmarkEnd w:id="22"/>
+    <w:bookmarkEnd w:id="23"/>
     <w:p>
       <w:pPr>
         <w:spacing w:line="360" w:lineRule="auto"/>
@@ -14615,7 +14615,7 @@
                     <a:blip r:embed="rId11">
                       <a:extLst>
                         <a:ext uri="{28A0092B-C50C-407E-A947-70E740481C1C}">
-                          <a14:useLocalDpi xmlns="" xmlns:wpc="http://schemas.microsoft.com/office/word/2010/wordprocessingCanvas" xmlns:mc="http://schemas.openxmlformats.org/markup-compatibility/2006" xmlns:o="urn:schemas-microsoft-com:office:office" xmlns:v="urn:schemas-microsoft-com:vml" xmlns:wp14="http://schemas.microsoft.com/office/word/2010/wordprocessingDrawing" xmlns:w10="urn:schemas-microsoft-com:office:word" xmlns:w="http://schemas.openxmlformats.org/wordprocessingml/2006/main" xmlns:w14="http://schemas.microsoft.com/office/word/2010/wordml" xmlns:w15="http://schemas.microsoft.com/office/word/2012/wordml" xmlns:wpg="http://schemas.microsoft.com/office/word/2010/wordprocessingGroup" xmlns:wpi="http://schemas.microsoft.com/office/word/2010/wordprocessingInk" xmlns:wps="http://schemas.microsoft.com/office/word/2010/wordprocessingShape" xmlns:a14="http://schemas.microsoft.com/office/drawing/2010/main" val="0"/>
+                          <a14:useLocalDpi xmlns:a14="http://schemas.microsoft.com/office/drawing/2010/main" xmlns:wps="http://schemas.microsoft.com/office/word/2010/wordprocessingShape" xmlns:wpi="http://schemas.microsoft.com/office/word/2010/wordprocessingInk" xmlns:wpg="http://schemas.microsoft.com/office/word/2010/wordprocessingGroup" xmlns:w15="http://schemas.microsoft.com/office/word/2012/wordml" xmlns:w14="http://schemas.microsoft.com/office/word/2010/wordml" xmlns:w="http://schemas.openxmlformats.org/wordprocessingml/2006/main" xmlns:w10="urn:schemas-microsoft-com:office:word" xmlns:wp14="http://schemas.microsoft.com/office/word/2010/wordprocessingDrawing" xmlns:v="urn:schemas-microsoft-com:vml" xmlns:o="urn:schemas-microsoft-com:office:office" xmlns:mc="http://schemas.openxmlformats.org/markup-compatibility/2006" xmlns:wpc="http://schemas.microsoft.com/office/word/2010/wordprocessingCanvas" xmlns="" val="0"/>
                         </a:ext>
                       </a:extLst>
                     </a:blip>
@@ -14886,7 +14886,7 @@
                     <a:blip r:embed="rId12">
                       <a:extLst>
                         <a:ext uri="{28A0092B-C50C-407E-A947-70E740481C1C}">
-                          <a14:useLocalDpi xmlns="" xmlns:wpc="http://schemas.microsoft.com/office/word/2010/wordprocessingCanvas" xmlns:mc="http://schemas.openxmlformats.org/markup-compatibility/2006" xmlns:o="urn:schemas-microsoft-com:office:office" xmlns:v="urn:schemas-microsoft-com:vml" xmlns:wp14="http://schemas.microsoft.com/office/word/2010/wordprocessingDrawing" xmlns:w10="urn:schemas-microsoft-com:office:word" xmlns:w="http://schemas.openxmlformats.org/wordprocessingml/2006/main" xmlns:w14="http://schemas.microsoft.com/office/word/2010/wordml" xmlns:w15="http://schemas.microsoft.com/office/word/2012/wordml" xmlns:wpg="http://schemas.microsoft.com/office/word/2010/wordprocessingGroup" xmlns:wpi="http://schemas.microsoft.com/office/word/2010/wordprocessingInk" xmlns:wps="http://schemas.microsoft.com/office/word/2010/wordprocessingShape" xmlns:a14="http://schemas.microsoft.com/office/drawing/2010/main" val="0"/>
+                          <a14:useLocalDpi xmlns:a14="http://schemas.microsoft.com/office/drawing/2010/main" xmlns:wps="http://schemas.microsoft.com/office/word/2010/wordprocessingShape" xmlns:wpi="http://schemas.microsoft.com/office/word/2010/wordprocessingInk" xmlns:wpg="http://schemas.microsoft.com/office/word/2010/wordprocessingGroup" xmlns:w15="http://schemas.microsoft.com/office/word/2012/wordml" xmlns:w14="http://schemas.microsoft.com/office/word/2010/wordml" xmlns:w="http://schemas.openxmlformats.org/wordprocessingml/2006/main" xmlns:w10="urn:schemas-microsoft-com:office:word" xmlns:wp14="http://schemas.microsoft.com/office/word/2010/wordprocessingDrawing" xmlns:v="urn:schemas-microsoft-com:vml" xmlns:o="urn:schemas-microsoft-com:office:office" xmlns:mc="http://schemas.openxmlformats.org/markup-compatibility/2006" xmlns:wpc="http://schemas.microsoft.com/office/word/2010/wordprocessingCanvas" xmlns="" val="0"/>
                         </a:ext>
                       </a:extLst>
                     </a:blip>
@@ -16048,7 +16048,23 @@
           <w:sz w:val="24"/>
           <w:szCs w:val="24"/>
         </w:rPr>
-        <w:t xml:space="preserve">Researchers will use Coh-Metrix to measure cohesion and coherence of summary and with the results using Co-Metrix all gathered researchers can get the average results and get the total cohesion and coherence level of the system. </w:t>
+        <w:t>Researchers will use Coh-Metrix to measure cohesion and coherence of summary and with the results using Co</w:t>
+      </w:r>
+      <w:r>
+        <w:rPr>
+          <w:rFonts w:ascii="Arial" w:hAnsi="Arial" w:cs="Arial"/>
+          <w:sz w:val="24"/>
+          <w:szCs w:val="24"/>
+        </w:rPr>
+        <w:t>h</w:t>
+      </w:r>
+      <w:r>
+        <w:rPr>
+          <w:rFonts w:ascii="Arial" w:hAnsi="Arial" w:cs="Arial"/>
+          <w:sz w:val="24"/>
+          <w:szCs w:val="24"/>
+        </w:rPr>
+        <w:t xml:space="preserve">-Metrix all gathered researchers can get the average results and get the total cohesion and coherence level of the system. </w:t>
       </w:r>
       <w:r>
         <w:rPr>
@@ -16733,6 +16749,15 @@
           <w:szCs w:val="24"/>
         </w:rPr>
         <w:t>by the number of sentences</w:t>
+      </w:r>
+      <w:r>
+        <w:rPr>
+          <w:rFonts w:ascii="Arial" w:hAnsi="Arial" w:cs="Arial"/>
+          <w:i/>
+          <w:sz w:val="24"/>
+          <w:szCs w:val="24"/>
+        </w:rPr>
+        <w:t xml:space="preserve"> </w:t>
       </w:r>
       <w:r>
         <w:rPr>
@@ -18052,7 +18077,7 @@
           <m:e>
             <m:r>
               <w:rPr>
-                <w:rFonts w:ascii="Arial" w:hAnsi="Cambria Math" w:cs="Arial"/>
+                <w:rFonts w:ascii="Cambria Math" w:hAnsi="Cambria Math" w:cs="Arial"/>
                 <w:sz w:val="24"/>
                 <w:szCs w:val="24"/>
               </w:rPr>
@@ -18061,6 +18086,14 @@
           </m:e>
         </m:nary>
       </m:oMath>
+      <w:r>
+        <w:rPr>
+          <w:rFonts w:ascii="Arial" w:eastAsiaTheme="minorEastAsia" w:hAnsi="Arial" w:cs="Arial"/>
+          <w:sz w:val="24"/>
+          <w:szCs w:val="24"/>
+        </w:rPr>
+        <w:t xml:space="preserve"> </w:t>
+      </w:r>
       <w:r>
         <w:rPr>
           <w:rFonts w:ascii="Arial" w:hAnsi="Arial" w:cs="Arial"/>
@@ -18427,7 +18460,23 @@
           <w:sz w:val="24"/>
           <w:szCs w:val="24"/>
         </w:rPr>
-        <w:t xml:space="preserve"> - formula converts the Reading Ease score to a U.S. gradeschool level. The higher the number, the harder it is to read the text. Formula 2 specifies how this score is computed.</w:t>
+        <w:t xml:space="preserve"> - formula converts the Reading Ease score to a U.S. grade</w:t>
+      </w:r>
+      <w:r>
+        <w:rPr>
+          <w:rFonts w:ascii="Arial" w:eastAsia="TimesNewRomanPS" w:hAnsi="Arial" w:cs="Arial"/>
+          <w:sz w:val="24"/>
+          <w:szCs w:val="24"/>
+        </w:rPr>
+        <w:t xml:space="preserve"> </w:t>
+      </w:r>
+      <w:r>
+        <w:rPr>
+          <w:rFonts w:ascii="Arial" w:eastAsia="TimesNewRomanPS" w:hAnsi="Arial" w:cs="Arial"/>
+          <w:sz w:val="24"/>
+          <w:szCs w:val="24"/>
+        </w:rPr>
+        <w:t>school level. The higher the number, the harder it is to read the text. Formula 2 specifies how this score is computed.</w:t>
       </w:r>
     </w:p>
     <w:p>
@@ -18457,6 +18506,17 @@
       </w:pPr>
       <m:oMathPara>
         <m:oMath>
+          <m:r>
+            <m:rPr>
+              <m:sty m:val="bi"/>
+            </m:rPr>
+            <w:rPr>
+              <w:rFonts w:ascii="Cambria Math" w:eastAsia="TimesNewRomanPS" w:hAnsi="Cambria Math" w:cs="TimesNewRomanPS"/>
+              <w:sz w:val="28"/>
+              <w:szCs w:val="28"/>
+            </w:rPr>
+            <m:t xml:space="preserve">FKGL= </m:t>
+          </m:r>
           <m:r>
             <m:rPr>
               <m:sty m:val="bi"/>
@@ -18815,7 +18875,7 @@
           <w:szCs w:val="24"/>
           <w:shd w:val="clear" w:color="auto" w:fill="FFFFFF"/>
         </w:rPr>
-        <w:t>The study aims to summarize news articles written in Filipino and English using abstraction methods under Semantic-based su</w:t>
+        <w:t xml:space="preserve">The study aims to summarize news articles written in Filipino and English using abstraction methods under Semantic-based summarization. The ratings can be </w:t>
       </w:r>
       <w:r>
         <w:rPr>
@@ -18824,7 +18884,7 @@
           <w:szCs w:val="24"/>
           <w:shd w:val="clear" w:color="auto" w:fill="FFFFFF"/>
         </w:rPr>
-        <w:t xml:space="preserve">mmarization. The ratings can be </w:t>
+        <w:t>categorized</w:t>
       </w:r>
       <w:r>
         <w:rPr>
@@ -18833,34 +18893,7 @@
           <w:szCs w:val="24"/>
           <w:shd w:val="clear" w:color="auto" w:fill="FFFFFF"/>
         </w:rPr>
-        <w:t>categorized</w:t>
-      </w:r>
-      <w:r>
-        <w:rPr>
-          <w:rFonts w:ascii="Arial" w:hAnsi="Arial" w:cs="Arial"/>
-          <w:sz w:val="24"/>
-          <w:szCs w:val="24"/>
-          <w:shd w:val="clear" w:color="auto" w:fill="FFFFFF"/>
-        </w:rPr>
-        <w:t xml:space="preserve"> by the Compression </w:t>
-      </w:r>
-      <w:r>
-        <w:rPr>
-          <w:rFonts w:ascii="Arial" w:hAnsi="Arial" w:cs="Arial"/>
-          <w:sz w:val="24"/>
-          <w:szCs w:val="24"/>
-          <w:shd w:val="clear" w:color="auto" w:fill="FFFFFF"/>
-        </w:rPr>
-        <w:t>ratio, Retention ratio, Coherence, Coh</w:t>
-      </w:r>
-      <w:r>
-        <w:rPr>
-          <w:rFonts w:ascii="Arial" w:hAnsi="Arial" w:cs="Arial"/>
-          <w:sz w:val="24"/>
-          <w:szCs w:val="24"/>
-          <w:shd w:val="clear" w:color="auto" w:fill="FFFFFF"/>
-        </w:rPr>
-        <w:t>esion and Q&amp;A task performance.</w:t>
+        <w:t xml:space="preserve"> by the Compression ratio, Retention ratio, Coherence, Cohesion and Q&amp;A task performance.</w:t>
       </w:r>
     </w:p>
     <w:p>
@@ -18901,25 +18934,7 @@
           <w:szCs w:val="24"/>
           <w:shd w:val="clear" w:color="auto" w:fill="FFFFFF"/>
         </w:rPr>
-        <w:t>the experts and the generated summaries. It illustrates the compression of the articles to reduce the</w:t>
-      </w:r>
-      <w:r>
-        <w:rPr>
-          <w:rFonts w:ascii="Arial" w:hAnsi="Arial" w:cs="Arial"/>
-          <w:sz w:val="24"/>
-          <w:szCs w:val="24"/>
-          <w:shd w:val="clear" w:color="auto" w:fill="FFFFFF"/>
-        </w:rPr>
-        <w:t xml:space="preserve"> length</w:t>
-      </w:r>
-      <w:r>
-        <w:rPr>
-          <w:rFonts w:ascii="Arial" w:hAnsi="Arial" w:cs="Arial"/>
-          <w:sz w:val="24"/>
-          <w:szCs w:val="24"/>
-          <w:shd w:val="clear" w:color="auto" w:fill="FFFFFF"/>
-        </w:rPr>
-        <w:t xml:space="preserve"> of the content and as well as retaining the thought of the summarized text.</w:t>
+        <w:t>the experts and the generated summaries. It illustrates the compression of the articles to reduce the length of the content and as well as retaining the thought of the summarized text.</w:t>
       </w:r>
     </w:p>
     <w:p>
@@ -19158,23 +19173,13 @@
                 <w:szCs w:val="24"/>
               </w:rPr>
             </w:pPr>
-          </w:p>
-          <w:p>
-            <w:pPr>
-              <w:jc w:val="center"/>
+            <w:r>
               <w:rPr>
                 <w:rFonts w:ascii="Arial" w:hAnsi="Arial" w:cs="Arial"/>
                 <w:sz w:val="24"/>
                 <w:szCs w:val="24"/>
               </w:rPr>
-            </w:pPr>
-            <w:r>
-              <w:rPr>
-                <w:rFonts w:ascii="Arial" w:hAnsi="Arial" w:cs="Arial"/>
-                <w:sz w:val="24"/>
-                <w:szCs w:val="24"/>
-              </w:rPr>
-              <w:t>Compression of Sentences</w:t>
+              <w:t>Compression of Words</w:t>
             </w:r>
           </w:p>
         </w:tc>
@@ -19191,6 +19196,14 @@
                 <w:szCs w:val="24"/>
               </w:rPr>
             </w:pPr>
+            <w:r>
+              <w:rPr>
+                <w:rFonts w:ascii="Arial" w:hAnsi="Arial" w:cs="Arial"/>
+                <w:sz w:val="24"/>
+                <w:szCs w:val="24"/>
+              </w:rPr>
+              <w:t>0.1460</w:t>
+            </w:r>
           </w:p>
         </w:tc>
         <w:tc>
@@ -19226,23 +19239,13 @@
                 <w:szCs w:val="24"/>
               </w:rPr>
             </w:pPr>
-          </w:p>
-          <w:p>
-            <w:pPr>
-              <w:jc w:val="center"/>
+            <w:r>
               <w:rPr>
                 <w:rFonts w:ascii="Arial" w:hAnsi="Arial" w:cs="Arial"/>
                 <w:sz w:val="24"/>
                 <w:szCs w:val="24"/>
               </w:rPr>
-            </w:pPr>
-            <w:r>
-              <w:rPr>
-                <w:rFonts w:ascii="Arial" w:hAnsi="Arial" w:cs="Arial"/>
-                <w:sz w:val="24"/>
-                <w:szCs w:val="24"/>
-              </w:rPr>
-              <w:t>Compression of Words</w:t>
+              <w:t>Compression of Sentences</w:t>
             </w:r>
           </w:p>
         </w:tc>
@@ -19259,6 +19262,14 @@
                 <w:szCs w:val="24"/>
               </w:rPr>
             </w:pPr>
+            <w:r>
+              <w:rPr>
+                <w:rFonts w:ascii="Arial" w:hAnsi="Arial" w:cs="Arial"/>
+                <w:sz w:val="24"/>
+                <w:szCs w:val="24"/>
+              </w:rPr>
+              <w:t>0.4151</w:t>
+            </w:r>
           </w:p>
         </w:tc>
         <w:tc>
@@ -19287,7 +19298,6 @@
           </w:tcPr>
           <w:p>
             <w:pPr>
-              <w:jc w:val="center"/>
               <w:rPr>
                 <w:rFonts w:ascii="Arial" w:hAnsi="Arial" w:cs="Arial"/>
                 <w:sz w:val="24"/>
@@ -19708,16 +19718,6 @@
                 <w:szCs w:val="24"/>
               </w:rPr>
             </w:pPr>
-          </w:p>
-          <w:p>
-            <w:pPr>
-              <w:jc w:val="center"/>
-              <w:rPr>
-                <w:rFonts w:ascii="Arial" w:hAnsi="Arial" w:cs="Arial"/>
-                <w:sz w:val="24"/>
-                <w:szCs w:val="24"/>
-              </w:rPr>
-            </w:pPr>
             <w:r>
               <w:rPr>
                 <w:rFonts w:ascii="Arial" w:hAnsi="Arial" w:cs="Arial"/>
@@ -19741,6 +19741,14 @@
                 <w:szCs w:val="24"/>
               </w:rPr>
             </w:pPr>
+            <w:r>
+              <w:rPr>
+                <w:rFonts w:ascii="Arial" w:hAnsi="Arial" w:cs="Arial"/>
+                <w:sz w:val="24"/>
+                <w:szCs w:val="24"/>
+              </w:rPr>
+              <w:t>0.4771</w:t>
+            </w:r>
           </w:p>
         </w:tc>
         <w:tc>
@@ -20194,6 +20202,14 @@
                 <w:szCs w:val="24"/>
               </w:rPr>
             </w:pPr>
+            <w:r>
+              <w:rPr>
+                <w:rFonts w:ascii="Arial" w:hAnsi="Arial" w:cs="Arial"/>
+                <w:sz w:val="24"/>
+                <w:szCs w:val="24"/>
+              </w:rPr>
+              <w:t>0.3099</w:t>
+            </w:r>
           </w:p>
         </w:tc>
         <w:tc>
@@ -20252,6 +20268,14 @@
                 <w:szCs w:val="24"/>
               </w:rPr>
             </w:pPr>
+            <w:r>
+              <w:rPr>
+                <w:rFonts w:ascii="Arial" w:hAnsi="Arial" w:cs="Arial"/>
+                <w:sz w:val="24"/>
+                <w:szCs w:val="24"/>
+              </w:rPr>
+              <w:t>0.1561</w:t>
+            </w:r>
           </w:p>
         </w:tc>
         <w:tc>
@@ -20309,6 +20333,14 @@
                 <w:szCs w:val="24"/>
               </w:rPr>
             </w:pPr>
+            <w:r>
+              <w:rPr>
+                <w:rFonts w:ascii="Arial" w:hAnsi="Arial" w:cs="Arial"/>
+                <w:sz w:val="24"/>
+                <w:szCs w:val="24"/>
+              </w:rPr>
+              <w:t>0.2465</w:t>
+            </w:r>
           </w:p>
         </w:tc>
         <w:tc>
@@ -20416,7 +20448,16 @@
                 <w:sz w:val="24"/>
                 <w:szCs w:val="24"/>
               </w:rPr>
-              <w:t>Compression Average</w:t>
+              <w:t>Q&amp;A</w:t>
+            </w:r>
+            <w:r>
+              <w:rPr>
+                <w:rFonts w:ascii="Arial" w:hAnsi="Arial" w:cs="Arial"/>
+                <w:b/>
+                <w:sz w:val="24"/>
+                <w:szCs w:val="24"/>
+              </w:rPr>
+              <w:t xml:space="preserve"> Average</w:t>
             </w:r>
           </w:p>
         </w:tc>
@@ -20870,7 +20911,15 @@
           <w:sz w:val="24"/>
           <w:szCs w:val="24"/>
         </w:rPr>
-        <w:t>a. Compression ratio</w:t>
+        <w:t>a. Compression R</w:t>
+      </w:r>
+      <w:r>
+        <w:rPr>
+          <w:rFonts w:ascii="Arial" w:hAnsi="Arial" w:cs="Arial"/>
+          <w:sz w:val="24"/>
+          <w:szCs w:val="24"/>
+        </w:rPr>
+        <w:t>atio</w:t>
       </w:r>
       <w:r>
         <w:rPr>
@@ -23494,7 +23543,7 @@
             <w:rPr>
               <w:noProof/>
             </w:rPr>
-            <w:t>39</w:t>
+            <w:t>33</w:t>
           </w:r>
         </w:fldSimple>
       </w:p>
@@ -23536,7 +23585,7 @@
         <v:path o:extrusionok="f" gradientshapeok="t" o:connecttype="rect"/>
         <o:lock v:ext="edit" aspectratio="t"/>
       </v:shapetype>
-      <v:shape id="_x0000_i1087" type="#_x0000_t75" style="width:10.05pt;height:10.05pt;visibility:visible" o:bullet="t">
+      <v:shape id="_x0000_i1041" type="#_x0000_t75" style="width:10.05pt;height:10.05pt;visibility:visible" o:bullet="t">
         <v:imagedata r:id="rId1" o:title="x-bar"/>
       </v:shape>
     </w:pict>

</xml_diff>